<commit_message>
update stl using note
</commit_message>
<xml_diff>
--- a/C++b站_侯捷/C++标准库体系结构与内核分析_STL_and_GP/2_STL体系结构基础介绍.docx
+++ b/C++b站_侯捷/C++标准库体系结构与内核分析_STL_and_GP/2_STL体系结构基础介绍.docx
@@ -333,9 +333,6 @@
     <w:p>
       <w:pPr>
         <w:ind w:firstLine="420"/>
-        <w:rPr>
-          <w:rFonts w:hint="eastAsia"/>
-        </w:rPr>
       </w:pPr>
       <w:r>
         <w:rPr>
@@ -351,6 +348,327 @@
           <w:rFonts w:hint="eastAsia"/>
         </w:rPr>
         <w:t>代表了一个动作/条件，称为predicate（宾语），判断式，会返回真或假。</w:t>
+      </w:r>
+    </w:p>
+    <w:p>
+      <w:pPr>
+        <w:ind w:firstLine="420"/>
+      </w:pPr>
+      <w:r>
+        <w:rPr>
+          <w:rFonts w:hint="eastAsia"/>
+        </w:rPr>
+        <w:t>14、复杂度，没有最好，只有根据常常用的操作来选择容器、算法等等</w:t>
+      </w:r>
+    </w:p>
+    <w:p>
+      <w:pPr>
+        <w:ind w:firstLine="420"/>
+      </w:pPr>
+      <w:r>
+        <w:rPr>
+          <w:noProof/>
+        </w:rPr>
+        <w:drawing>
+          <wp:inline distT="0" distB="0" distL="0" distR="0" wp14:anchorId="38FD9567" wp14:editId="735971BF">
+            <wp:extent cx="4107536" cy="2956816"/>
+            <wp:effectExtent l="0" t="0" r="7620" b="0"/>
+            <wp:docPr id="3" name="图片 3"/>
+            <wp:cNvGraphicFramePr>
+              <a:graphicFrameLocks xmlns:a="http://schemas.openxmlformats.org/drawingml/2006/main" noChangeAspect="1"/>
+            </wp:cNvGraphicFramePr>
+            <a:graphic xmlns:a="http://schemas.openxmlformats.org/drawingml/2006/main">
+              <a:graphicData uri="http://schemas.openxmlformats.org/drawingml/2006/picture">
+                <pic:pic xmlns:pic="http://schemas.openxmlformats.org/drawingml/2006/picture">
+                  <pic:nvPicPr>
+                    <pic:cNvPr id="1" name=""/>
+                    <pic:cNvPicPr/>
+                  </pic:nvPicPr>
+                  <pic:blipFill>
+                    <a:blip r:embed="rId6"/>
+                    <a:stretch>
+                      <a:fillRect/>
+                    </a:stretch>
+                  </pic:blipFill>
+                  <pic:spPr>
+                    <a:xfrm>
+                      <a:off x="0" y="0"/>
+                      <a:ext cx="4107536" cy="2956816"/>
+                    </a:xfrm>
+                    <a:prstGeom prst="rect">
+                      <a:avLst/>
+                    </a:prstGeom>
+                  </pic:spPr>
+                </pic:pic>
+              </a:graphicData>
+            </a:graphic>
+          </wp:inline>
+        </w:drawing>
+      </w:r>
+    </w:p>
+    <w:p>
+      <w:pPr>
+        <w:ind w:firstLine="420"/>
+      </w:pPr>
+      <w:r>
+        <w:rPr>
+          <w:rFonts w:hint="eastAsia"/>
+        </w:rPr>
+        <w:t>15、</w:t>
+      </w:r>
+      <w:r>
+        <w:t>begin()\end()</w:t>
+      </w:r>
+      <w:r>
+        <w:rPr>
+          <w:rFonts w:hint="eastAsia"/>
+        </w:rPr>
+        <w:t xml:space="preserve">是前闭后开 </w:t>
+      </w:r>
+    </w:p>
+    <w:p>
+      <w:pPr>
+        <w:ind w:firstLine="420"/>
+      </w:pPr>
+      <w:r>
+        <w:rPr>
+          <w:noProof/>
+        </w:rPr>
+        <w:drawing>
+          <wp:inline distT="0" distB="0" distL="0" distR="0" wp14:anchorId="7E01A45B" wp14:editId="64D6E932">
+            <wp:extent cx="4146550" cy="2630410"/>
+            <wp:effectExtent l="0" t="0" r="6350" b="0"/>
+            <wp:docPr id="4" name="图片 4"/>
+            <wp:cNvGraphicFramePr>
+              <a:graphicFrameLocks xmlns:a="http://schemas.openxmlformats.org/drawingml/2006/main" noChangeAspect="1"/>
+            </wp:cNvGraphicFramePr>
+            <a:graphic xmlns:a="http://schemas.openxmlformats.org/drawingml/2006/main">
+              <a:graphicData uri="http://schemas.openxmlformats.org/drawingml/2006/picture">
+                <pic:pic xmlns:pic="http://schemas.openxmlformats.org/drawingml/2006/picture">
+                  <pic:nvPicPr>
+                    <pic:cNvPr id="1" name=""/>
+                    <pic:cNvPicPr/>
+                  </pic:nvPicPr>
+                  <pic:blipFill>
+                    <a:blip r:embed="rId7"/>
+                    <a:stretch>
+                      <a:fillRect/>
+                    </a:stretch>
+                  </pic:blipFill>
+                  <pic:spPr>
+                    <a:xfrm>
+                      <a:off x="0" y="0"/>
+                      <a:ext cx="4156296" cy="2636593"/>
+                    </a:xfrm>
+                    <a:prstGeom prst="rect">
+                      <a:avLst/>
+                    </a:prstGeom>
+                  </pic:spPr>
+                </pic:pic>
+              </a:graphicData>
+            </a:graphic>
+          </wp:inline>
+        </w:drawing>
+      </w:r>
+    </w:p>
+    <w:p>
+      <w:pPr>
+        <w:ind w:firstLine="420"/>
+      </w:pPr>
+      <w:r>
+        <w:rPr>
+          <w:rFonts w:hint="eastAsia"/>
+        </w:rPr>
+        <w:t>容器里头的iterator，C</w:t>
+      </w:r>
+      <w:r>
+        <w:t xml:space="preserve">ontainer&lt;T&gt;::iterator </w:t>
+      </w:r>
+    </w:p>
+    <w:p>
+      <w:pPr>
+        <w:ind w:firstLine="420"/>
+      </w:pPr>
+      <w:r>
+        <w:rPr>
+          <w:rFonts w:hint="eastAsia"/>
+        </w:rPr>
+        <w:lastRenderedPageBreak/>
+        <w:t>1</w:t>
+      </w:r>
+      <w:r>
+        <w:t>6</w:t>
+      </w:r>
+      <w:r>
+        <w:rPr>
+          <w:rFonts w:hint="eastAsia"/>
+        </w:rPr>
+        <w:t>、</w:t>
+      </w:r>
+    </w:p>
+    <w:p>
+      <w:pPr>
+        <w:ind w:firstLine="420"/>
+      </w:pPr>
+      <w:r>
+        <w:rPr>
+          <w:rFonts w:hint="eastAsia"/>
+        </w:rPr>
+        <w:t>上图中的for循环内是从前的写法，而现在介绍的是现在流行的写法</w:t>
+      </w:r>
+      <w:r>
+        <w:rPr>
+          <w:rFonts w:hint="eastAsia"/>
+        </w:rPr>
+        <w:t>，（S</w:t>
+      </w:r>
+      <w:r>
+        <w:t>i</w:t>
+      </w:r>
+      <w:r>
+        <w:rPr>
+          <w:rFonts w:hint="eastAsia"/>
+        </w:rPr>
+        <w:t>nce</w:t>
+      </w:r>
+      <w:r>
+        <w:t xml:space="preserve"> </w:t>
+      </w:r>
+      <w:r>
+        <w:rPr>
+          <w:rFonts w:hint="eastAsia"/>
+        </w:rPr>
+        <w:t>C++11）</w:t>
+      </w:r>
+    </w:p>
+    <w:p>
+      <w:pPr>
+        <w:ind w:firstLine="420"/>
+        <w:rPr>
+          <w:rFonts w:hint="eastAsia"/>
+        </w:rPr>
+      </w:pPr>
+      <w:r>
+        <w:t>C</w:t>
+      </w:r>
+      <w:r>
+        <w:rPr>
+          <w:rFonts w:hint="eastAsia"/>
+        </w:rPr>
+        <w:t>oll是容器，可以放任意STL的容器，auto也是C++11之后2011之后</w:t>
+      </w:r>
+    </w:p>
+    <w:p>
+      <w:pPr>
+        <w:ind w:firstLine="420"/>
+      </w:pPr>
+      <w:r>
+        <w:rPr>
+          <w:noProof/>
+        </w:rPr>
+        <w:drawing>
+          <wp:inline distT="0" distB="0" distL="0" distR="0" wp14:anchorId="1D590867" wp14:editId="7BA40B6A">
+            <wp:extent cx="5067739" cy="3924640"/>
+            <wp:effectExtent l="0" t="0" r="0" b="0"/>
+            <wp:docPr id="5" name="图片 5"/>
+            <wp:cNvGraphicFramePr>
+              <a:graphicFrameLocks xmlns:a="http://schemas.openxmlformats.org/drawingml/2006/main" noChangeAspect="1"/>
+            </wp:cNvGraphicFramePr>
+            <a:graphic xmlns:a="http://schemas.openxmlformats.org/drawingml/2006/main">
+              <a:graphicData uri="http://schemas.openxmlformats.org/drawingml/2006/picture">
+                <pic:pic xmlns:pic="http://schemas.openxmlformats.org/drawingml/2006/picture">
+                  <pic:nvPicPr>
+                    <pic:cNvPr id="1" name=""/>
+                    <pic:cNvPicPr/>
+                  </pic:nvPicPr>
+                  <pic:blipFill>
+                    <a:blip r:embed="rId8"/>
+                    <a:stretch>
+                      <a:fillRect/>
+                    </a:stretch>
+                  </pic:blipFill>
+                  <pic:spPr>
+                    <a:xfrm>
+                      <a:off x="0" y="0"/>
+                      <a:ext cx="5067739" cy="3924640"/>
+                    </a:xfrm>
+                    <a:prstGeom prst="rect">
+                      <a:avLst/>
+                    </a:prstGeom>
+                  </pic:spPr>
+                </pic:pic>
+              </a:graphicData>
+            </a:graphic>
+          </wp:inline>
+        </w:drawing>
+      </w:r>
+    </w:p>
+    <w:p>
+      <w:pPr>
+        <w:ind w:firstLine="420"/>
+      </w:pPr>
+      <w:r>
+        <w:rPr>
+          <w:rFonts w:hint="eastAsia"/>
+        </w:rPr>
+        <w:t>1</w:t>
+      </w:r>
+      <w:r>
+        <w:t>7</w:t>
+      </w:r>
+      <w:r>
+        <w:rPr>
+          <w:rFonts w:hint="eastAsia"/>
+        </w:rPr>
+        <w:t>、auto是知道了等号的右手边的变量类型，推导出等号左边的变量类型。</w:t>
+      </w:r>
+    </w:p>
+    <w:p>
+      <w:pPr>
+        <w:ind w:firstLine="420"/>
+        <w:rPr>
+          <w:rFonts w:hint="eastAsia"/>
+        </w:rPr>
+      </w:pPr>
+      <w:r>
+        <w:rPr>
+          <w:noProof/>
+        </w:rPr>
+        <w:drawing>
+          <wp:inline distT="0" distB="0" distL="0" distR="0" wp14:anchorId="4588E2DC" wp14:editId="2F73F25B">
+            <wp:extent cx="4633362" cy="2933954"/>
+            <wp:effectExtent l="0" t="0" r="0" b="0"/>
+            <wp:docPr id="6" name="图片 6"/>
+            <wp:cNvGraphicFramePr>
+              <a:graphicFrameLocks xmlns:a="http://schemas.openxmlformats.org/drawingml/2006/main" noChangeAspect="1"/>
+            </wp:cNvGraphicFramePr>
+            <a:graphic xmlns:a="http://schemas.openxmlformats.org/drawingml/2006/main">
+              <a:graphicData uri="http://schemas.openxmlformats.org/drawingml/2006/picture">
+                <pic:pic xmlns:pic="http://schemas.openxmlformats.org/drawingml/2006/picture">
+                  <pic:nvPicPr>
+                    <pic:cNvPr id="1" name=""/>
+                    <pic:cNvPicPr/>
+                  </pic:nvPicPr>
+                  <pic:blipFill>
+                    <a:blip r:embed="rId9"/>
+                    <a:stretch>
+                      <a:fillRect/>
+                    </a:stretch>
+                  </pic:blipFill>
+                  <pic:spPr>
+                    <a:xfrm>
+                      <a:off x="0" y="0"/>
+                      <a:ext cx="4633362" cy="2933954"/>
+                    </a:xfrm>
+                    <a:prstGeom prst="rect">
+                      <a:avLst/>
+                    </a:prstGeom>
+                  </pic:spPr>
+                </pic:pic>
+              </a:graphicData>
+            </a:graphic>
+          </wp:inline>
+        </w:drawing>
       </w:r>
     </w:p>
     <w:sectPr>

</xml_diff>